<commit_message>
Implémentation phase 6 et rapport final
</commit_message>
<xml_diff>
--- a/Fraudes bancaire .docx
+++ b/Fraudes bancaire .docx
@@ -601,6 +601,422 @@
       </w:pPr>
       <w:r>
         <w:t>Conclusion : SMOTE permet d’augmenter la sensibilité du modèle aux fraudes, tout en testant sur les données réelles non modifiées.</w:t>
+      </w:r>
+    </w:p>
+    <w:p>
+      <w:pPr>
+        <w:ind w:left="720"/>
+      </w:pPr>
+    </w:p>
+    <w:p>
+      <w:r>
+        <w:rPr>
+          <w:b/>
+          <w:bCs/>
+        </w:rPr>
+        <w:t xml:space="preserve">Phase 5 : </w:t>
+      </w:r>
+      <w:proofErr w:type="spellStart"/>
+      <w:r>
+        <w:rPr>
+          <w:b/>
+          <w:bCs/>
+        </w:rPr>
+        <w:t>Threshold</w:t>
+      </w:r>
+      <w:proofErr w:type="spellEnd"/>
+      <w:r>
+        <w:rPr>
+          <w:b/>
+          <w:bCs/>
+        </w:rPr>
+        <w:t xml:space="preserve"> Tuning</w:t>
+      </w:r>
+    </w:p>
+    <w:p>
+      <w:pPr>
+        <w:numPr>
+          <w:ilvl w:val="0"/>
+          <w:numId w:val="5"/>
+        </w:numPr>
+      </w:pPr>
+      <w:r>
+        <w:t xml:space="preserve">Objectif : ajuster le seuil de décision pour améliorer </w:t>
+      </w:r>
+      <w:proofErr w:type="spellStart"/>
+      <w:r>
+        <w:t>Precision</w:t>
+      </w:r>
+      <w:proofErr w:type="spellEnd"/>
+      <w:r>
+        <w:t>/</w:t>
+      </w:r>
+      <w:proofErr w:type="spellStart"/>
+      <w:r>
+        <w:t>Recall</w:t>
+      </w:r>
+      <w:proofErr w:type="spellEnd"/>
+      <w:r>
+        <w:t>/F1 sur les données déséquilibrées.</w:t>
+      </w:r>
+    </w:p>
+    <w:p>
+      <w:pPr>
+        <w:numPr>
+          <w:ilvl w:val="0"/>
+          <w:numId w:val="5"/>
+        </w:numPr>
+      </w:pPr>
+      <w:r>
+        <w:t xml:space="preserve">Méthode : utilisation de </w:t>
+      </w:r>
+      <w:proofErr w:type="spellStart"/>
+      <w:r>
+        <w:t>precision_recall_curve</w:t>
+      </w:r>
+      <w:proofErr w:type="spellEnd"/>
+      <w:r>
+        <w:t>() pour tester différents seuils et calculer le F1-score correspondant.</w:t>
+      </w:r>
+    </w:p>
+    <w:p>
+      <w:pPr>
+        <w:numPr>
+          <w:ilvl w:val="0"/>
+          <w:numId w:val="5"/>
+        </w:numPr>
+      </w:pPr>
+      <w:r>
+        <w:t>Résultat :</w:t>
+      </w:r>
+    </w:p>
+    <w:p>
+      <w:pPr>
+        <w:numPr>
+          <w:ilvl w:val="1"/>
+          <w:numId w:val="5"/>
+        </w:numPr>
+      </w:pPr>
+      <w:r>
+        <w:t>Seuil optimal basé sur F1-score trouvé (~0.51)</w:t>
+      </w:r>
+    </w:p>
+    <w:p>
+      <w:pPr>
+        <w:numPr>
+          <w:ilvl w:val="1"/>
+          <w:numId w:val="5"/>
+        </w:numPr>
+      </w:pPr>
+      <w:proofErr w:type="spellStart"/>
+      <w:r>
+        <w:t>Metrics</w:t>
+      </w:r>
+      <w:proofErr w:type="spellEnd"/>
+      <w:r>
+        <w:t xml:space="preserve"> au seuil optimal : </w:t>
+      </w:r>
+      <w:proofErr w:type="spellStart"/>
+      <w:r>
+        <w:t>precision</w:t>
+      </w:r>
+      <w:proofErr w:type="spellEnd"/>
+      <w:r>
+        <w:t xml:space="preserve"> ≈ 1.0, </w:t>
+      </w:r>
+      <w:proofErr w:type="spellStart"/>
+      <w:r>
+        <w:t>recall</w:t>
+      </w:r>
+      <w:proofErr w:type="spellEnd"/>
+      <w:r>
+        <w:t xml:space="preserve"> ≈ 1.0, f1 ≈ 1.0</w:t>
+      </w:r>
+    </w:p>
+    <w:p>
+      <w:pPr>
+        <w:numPr>
+          <w:ilvl w:val="0"/>
+          <w:numId w:val="5"/>
+        </w:numPr>
+      </w:pPr>
+      <w:r>
+        <w:rPr>
+          <w:b/>
+          <w:bCs/>
+        </w:rPr>
+        <w:t>Conclusion</w:t>
+      </w:r>
+      <w:r>
+        <w:t xml:space="preserve"> : le tuning du seuil permet de maximiser les métriques pertinentes pour la détection des fraudes, contrairement au seuil par défaut de 0.5.</w:t>
+      </w:r>
+    </w:p>
+    <w:p/>
+    <w:p>
+      <w:r>
+        <w:rPr>
+          <w:b/>
+          <w:bCs/>
+        </w:rPr>
+        <w:t xml:space="preserve">Phase 6 : </w:t>
+      </w:r>
+      <w:proofErr w:type="spellStart"/>
+      <w:r>
+        <w:rPr>
+          <w:b/>
+          <w:bCs/>
+        </w:rPr>
+        <w:t>Explainabilité</w:t>
+      </w:r>
+      <w:proofErr w:type="spellEnd"/>
+      <w:r>
+        <w:rPr>
+          <w:b/>
+          <w:bCs/>
+        </w:rPr>
+        <w:t xml:space="preserve"> SHAP</w:t>
+      </w:r>
+    </w:p>
+    <w:p>
+      <w:pPr>
+        <w:numPr>
+          <w:ilvl w:val="0"/>
+          <w:numId w:val="6"/>
+        </w:numPr>
+      </w:pPr>
+      <w:r>
+        <w:t xml:space="preserve">Objectif : interpréter les prédictions du modèle et identifier les </w:t>
+      </w:r>
+      <w:proofErr w:type="spellStart"/>
+      <w:r>
+        <w:t>features</w:t>
+      </w:r>
+      <w:proofErr w:type="spellEnd"/>
+      <w:r>
+        <w:t xml:space="preserve"> les plus importantes.</w:t>
+      </w:r>
+    </w:p>
+    <w:p>
+      <w:pPr>
+        <w:numPr>
+          <w:ilvl w:val="0"/>
+          <w:numId w:val="6"/>
+        </w:numPr>
+      </w:pPr>
+      <w:r>
+        <w:t>Méthode : utilisation de SHAP (</w:t>
+      </w:r>
+      <w:proofErr w:type="spellStart"/>
+      <w:r>
+        <w:t>shap.TreeExplainer</w:t>
+      </w:r>
+      <w:proofErr w:type="spellEnd"/>
+      <w:r>
+        <w:t xml:space="preserve">) sur le meilleur modèle (SMOTE + </w:t>
+      </w:r>
+      <w:proofErr w:type="spellStart"/>
+      <w:r>
+        <w:t>Random</w:t>
+      </w:r>
+      <w:proofErr w:type="spellEnd"/>
+      <w:r>
+        <w:t xml:space="preserve"> Forest).</w:t>
+      </w:r>
+    </w:p>
+    <w:p>
+      <w:pPr>
+        <w:numPr>
+          <w:ilvl w:val="0"/>
+          <w:numId w:val="6"/>
+        </w:numPr>
+      </w:pPr>
+      <w:r>
+        <w:t xml:space="preserve">Résultat : </w:t>
+      </w:r>
+      <w:r>
+        <w:rPr>
+          <w:b/>
+          <w:bCs/>
+        </w:rPr>
+        <w:t xml:space="preserve">Top 10 </w:t>
+      </w:r>
+      <w:proofErr w:type="spellStart"/>
+      <w:r>
+        <w:rPr>
+          <w:b/>
+          <w:bCs/>
+        </w:rPr>
+        <w:t>features</w:t>
+      </w:r>
+      <w:proofErr w:type="spellEnd"/>
+      <w:r>
+        <w:rPr>
+          <w:b/>
+          <w:bCs/>
+        </w:rPr>
+        <w:t xml:space="preserve"> influençant la fraude</w:t>
+      </w:r>
+      <w:r>
+        <w:t xml:space="preserve"> :</w:t>
+      </w:r>
+    </w:p>
+    <w:p>
+      <w:pPr>
+        <w:numPr>
+          <w:ilvl w:val="1"/>
+          <w:numId w:val="6"/>
+        </w:numPr>
+      </w:pPr>
+      <w:r>
+        <w:t>montant_total_24h</w:t>
+      </w:r>
+    </w:p>
+    <w:p>
+      <w:pPr>
+        <w:numPr>
+          <w:ilvl w:val="1"/>
+          <w:numId w:val="6"/>
+        </w:numPr>
+      </w:pPr>
+      <w:proofErr w:type="spellStart"/>
+      <w:r>
+        <w:t>temps_depuis_derniere_trans</w:t>
+      </w:r>
+      <w:proofErr w:type="spellEnd"/>
+    </w:p>
+    <w:p>
+      <w:pPr>
+        <w:numPr>
+          <w:ilvl w:val="1"/>
+          <w:numId w:val="6"/>
+        </w:numPr>
+      </w:pPr>
+      <w:proofErr w:type="spellStart"/>
+      <w:r>
+        <w:t>anciennete_compte</w:t>
+      </w:r>
+      <w:proofErr w:type="spellEnd"/>
+    </w:p>
+    <w:p>
+      <w:pPr>
+        <w:numPr>
+          <w:ilvl w:val="1"/>
+          <w:numId w:val="6"/>
+        </w:numPr>
+      </w:pPr>
+      <w:r>
+        <w:lastRenderedPageBreak/>
+        <w:t>nb_trans_24h</w:t>
+      </w:r>
+    </w:p>
+    <w:p>
+      <w:pPr>
+        <w:numPr>
+          <w:ilvl w:val="1"/>
+          <w:numId w:val="6"/>
+        </w:numPr>
+      </w:pPr>
+      <w:proofErr w:type="spellStart"/>
+      <w:r>
+        <w:t>nb_tentatives_echouees</w:t>
+      </w:r>
+      <w:proofErr w:type="spellEnd"/>
+    </w:p>
+    <w:p>
+      <w:pPr>
+        <w:numPr>
+          <w:ilvl w:val="1"/>
+          <w:numId w:val="6"/>
+        </w:numPr>
+      </w:pPr>
+      <w:proofErr w:type="spellStart"/>
+      <w:r>
+        <w:t>distance_trans_precedente</w:t>
+      </w:r>
+      <w:proofErr w:type="spellEnd"/>
+    </w:p>
+    <w:p>
+      <w:pPr>
+        <w:numPr>
+          <w:ilvl w:val="1"/>
+          <w:numId w:val="6"/>
+        </w:numPr>
+      </w:pPr>
+      <w:proofErr w:type="spellStart"/>
+      <w:r>
+        <w:t>appareil_connu</w:t>
+      </w:r>
+      <w:proofErr w:type="spellEnd"/>
+    </w:p>
+    <w:p>
+      <w:pPr>
+        <w:numPr>
+          <w:ilvl w:val="1"/>
+          <w:numId w:val="6"/>
+        </w:numPr>
+      </w:pPr>
+      <w:r>
+        <w:t>auth_3d_secure</w:t>
+      </w:r>
+    </w:p>
+    <w:p>
+      <w:pPr>
+        <w:numPr>
+          <w:ilvl w:val="1"/>
+          <w:numId w:val="6"/>
+        </w:numPr>
+      </w:pPr>
+      <w:proofErr w:type="spellStart"/>
+      <w:r>
+        <w:t>montant_transaction</w:t>
+      </w:r>
+      <w:proofErr w:type="spellEnd"/>
+    </w:p>
+    <w:p>
+      <w:pPr>
+        <w:numPr>
+          <w:ilvl w:val="1"/>
+          <w:numId w:val="6"/>
+        </w:numPr>
+      </w:pPr>
+      <w:proofErr w:type="spellStart"/>
+      <w:r>
+        <w:t>score_risque_marchand</w:t>
+      </w:r>
+      <w:proofErr w:type="spellEnd"/>
+    </w:p>
+    <w:p>
+      <w:pPr>
+        <w:numPr>
+          <w:ilvl w:val="0"/>
+          <w:numId w:val="6"/>
+        </w:numPr>
+      </w:pPr>
+      <w:r>
+        <w:t>Visualisations générées : shap_summary_bar.png et shap_summary_beeswarm.png</w:t>
+      </w:r>
+    </w:p>
+    <w:p>
+      <w:pPr>
+        <w:ind w:left="720"/>
+      </w:pPr>
+      <w:r>
+        <w:rPr>
+          <w:b/>
+          <w:bCs/>
+        </w:rPr>
+        <w:t>Conclusion</w:t>
+      </w:r>
+      <w:r>
+        <w:t xml:space="preserve"> : ces </w:t>
+      </w:r>
+      <w:proofErr w:type="spellStart"/>
+      <w:r>
+        <w:t>features</w:t>
+      </w:r>
+      <w:proofErr w:type="spellEnd"/>
+      <w:r>
+        <w:t xml:space="preserve"> sont les plus influentes pour détecter la fraude, ce qui permet d’expliquer le modèle et de créer des rapports de risque pour les transactions suspectes.</w:t>
       </w:r>
     </w:p>
     <w:p/>
@@ -766,6 +1182,155 @@
     </w:lvl>
   </w:abstractNum>
   <w:abstractNum w:abstractNumId="1" w15:restartNumberingAfterBreak="0">
+    <w:nsid w:val="38013398"/>
+    <w:multiLevelType w:val="multilevel"/>
+    <w:tmpl w:val="376464EE"/>
+    <w:lvl w:ilvl="0">
+      <w:start w:val="1"/>
+      <w:numFmt w:val="bullet"/>
+      <w:lvlText w:val=""/>
+      <w:lvlJc w:val="left"/>
+      <w:pPr>
+        <w:tabs>
+          <w:tab w:val="num" w:pos="720"/>
+        </w:tabs>
+        <w:ind w:left="720" w:hanging="360"/>
+      </w:pPr>
+      <w:rPr>
+        <w:rFonts w:ascii="Symbol" w:hAnsi="Symbol" w:hint="default"/>
+        <w:sz w:val="20"/>
+      </w:rPr>
+    </w:lvl>
+    <w:lvl w:ilvl="1">
+      <w:start w:val="1"/>
+      <w:numFmt w:val="bullet"/>
+      <w:lvlText w:val="o"/>
+      <w:lvlJc w:val="left"/>
+      <w:pPr>
+        <w:tabs>
+          <w:tab w:val="num" w:pos="1440"/>
+        </w:tabs>
+        <w:ind w:left="1440" w:hanging="360"/>
+      </w:pPr>
+      <w:rPr>
+        <w:rFonts w:ascii="Courier New" w:hAnsi="Courier New" w:hint="default"/>
+        <w:sz w:val="20"/>
+      </w:rPr>
+    </w:lvl>
+    <w:lvl w:ilvl="2" w:tentative="1">
+      <w:start w:val="1"/>
+      <w:numFmt w:val="bullet"/>
+      <w:lvlText w:val=""/>
+      <w:lvlJc w:val="left"/>
+      <w:pPr>
+        <w:tabs>
+          <w:tab w:val="num" w:pos="2160"/>
+        </w:tabs>
+        <w:ind w:left="2160" w:hanging="360"/>
+      </w:pPr>
+      <w:rPr>
+        <w:rFonts w:ascii="Wingdings" w:hAnsi="Wingdings" w:hint="default"/>
+        <w:sz w:val="20"/>
+      </w:rPr>
+    </w:lvl>
+    <w:lvl w:ilvl="3" w:tentative="1">
+      <w:start w:val="1"/>
+      <w:numFmt w:val="bullet"/>
+      <w:lvlText w:val=""/>
+      <w:lvlJc w:val="left"/>
+      <w:pPr>
+        <w:tabs>
+          <w:tab w:val="num" w:pos="2880"/>
+        </w:tabs>
+        <w:ind w:left="2880" w:hanging="360"/>
+      </w:pPr>
+      <w:rPr>
+        <w:rFonts w:ascii="Wingdings" w:hAnsi="Wingdings" w:hint="default"/>
+        <w:sz w:val="20"/>
+      </w:rPr>
+    </w:lvl>
+    <w:lvl w:ilvl="4" w:tentative="1">
+      <w:start w:val="1"/>
+      <w:numFmt w:val="bullet"/>
+      <w:lvlText w:val=""/>
+      <w:lvlJc w:val="left"/>
+      <w:pPr>
+        <w:tabs>
+          <w:tab w:val="num" w:pos="3600"/>
+        </w:tabs>
+        <w:ind w:left="3600" w:hanging="360"/>
+      </w:pPr>
+      <w:rPr>
+        <w:rFonts w:ascii="Wingdings" w:hAnsi="Wingdings" w:hint="default"/>
+        <w:sz w:val="20"/>
+      </w:rPr>
+    </w:lvl>
+    <w:lvl w:ilvl="5" w:tentative="1">
+      <w:start w:val="1"/>
+      <w:numFmt w:val="bullet"/>
+      <w:lvlText w:val=""/>
+      <w:lvlJc w:val="left"/>
+      <w:pPr>
+        <w:tabs>
+          <w:tab w:val="num" w:pos="4320"/>
+        </w:tabs>
+        <w:ind w:left="4320" w:hanging="360"/>
+      </w:pPr>
+      <w:rPr>
+        <w:rFonts w:ascii="Wingdings" w:hAnsi="Wingdings" w:hint="default"/>
+        <w:sz w:val="20"/>
+      </w:rPr>
+    </w:lvl>
+    <w:lvl w:ilvl="6" w:tentative="1">
+      <w:start w:val="1"/>
+      <w:numFmt w:val="bullet"/>
+      <w:lvlText w:val=""/>
+      <w:lvlJc w:val="left"/>
+      <w:pPr>
+        <w:tabs>
+          <w:tab w:val="num" w:pos="5040"/>
+        </w:tabs>
+        <w:ind w:left="5040" w:hanging="360"/>
+      </w:pPr>
+      <w:rPr>
+        <w:rFonts w:ascii="Wingdings" w:hAnsi="Wingdings" w:hint="default"/>
+        <w:sz w:val="20"/>
+      </w:rPr>
+    </w:lvl>
+    <w:lvl w:ilvl="7" w:tentative="1">
+      <w:start w:val="1"/>
+      <w:numFmt w:val="bullet"/>
+      <w:lvlText w:val=""/>
+      <w:lvlJc w:val="left"/>
+      <w:pPr>
+        <w:tabs>
+          <w:tab w:val="num" w:pos="5760"/>
+        </w:tabs>
+        <w:ind w:left="5760" w:hanging="360"/>
+      </w:pPr>
+      <w:rPr>
+        <w:rFonts w:ascii="Wingdings" w:hAnsi="Wingdings" w:hint="default"/>
+        <w:sz w:val="20"/>
+      </w:rPr>
+    </w:lvl>
+    <w:lvl w:ilvl="8" w:tentative="1">
+      <w:start w:val="1"/>
+      <w:numFmt w:val="bullet"/>
+      <w:lvlText w:val=""/>
+      <w:lvlJc w:val="left"/>
+      <w:pPr>
+        <w:tabs>
+          <w:tab w:val="num" w:pos="6480"/>
+        </w:tabs>
+        <w:ind w:left="6480" w:hanging="360"/>
+      </w:pPr>
+      <w:rPr>
+        <w:rFonts w:ascii="Wingdings" w:hAnsi="Wingdings" w:hint="default"/>
+        <w:sz w:val="20"/>
+      </w:rPr>
+    </w:lvl>
+  </w:abstractNum>
+  <w:abstractNum w:abstractNumId="2" w15:restartNumberingAfterBreak="0">
     <w:nsid w:val="387E7F9F"/>
     <w:multiLevelType w:val="multilevel"/>
     <w:tmpl w:val="B908D752"/>
@@ -914,7 +1479,7 @@
       </w:rPr>
     </w:lvl>
   </w:abstractNum>
-  <w:abstractNum w:abstractNumId="2" w15:restartNumberingAfterBreak="0">
+  <w:abstractNum w:abstractNumId="3" w15:restartNumberingAfterBreak="0">
     <w:nsid w:val="4E8041C5"/>
     <w:multiLevelType w:val="multilevel"/>
     <w:tmpl w:val="D0829F58"/>
@@ -1063,7 +1628,152 @@
       </w:rPr>
     </w:lvl>
   </w:abstractNum>
-  <w:abstractNum w:abstractNumId="3" w15:restartNumberingAfterBreak="0">
+  <w:abstractNum w:abstractNumId="4" w15:restartNumberingAfterBreak="0">
+    <w:nsid w:val="59D21EE1"/>
+    <w:multiLevelType w:val="multilevel"/>
+    <w:tmpl w:val="9870680A"/>
+    <w:lvl w:ilvl="0">
+      <w:start w:val="1"/>
+      <w:numFmt w:val="bullet"/>
+      <w:lvlText w:val=""/>
+      <w:lvlJc w:val="left"/>
+      <w:pPr>
+        <w:tabs>
+          <w:tab w:val="num" w:pos="720"/>
+        </w:tabs>
+        <w:ind w:left="720" w:hanging="360"/>
+      </w:pPr>
+      <w:rPr>
+        <w:rFonts w:ascii="Symbol" w:hAnsi="Symbol" w:hint="default"/>
+        <w:sz w:val="20"/>
+      </w:rPr>
+    </w:lvl>
+    <w:lvl w:ilvl="1">
+      <w:start w:val="1"/>
+      <w:numFmt w:val="decimal"/>
+      <w:lvlText w:val="%2."/>
+      <w:lvlJc w:val="left"/>
+      <w:pPr>
+        <w:tabs>
+          <w:tab w:val="num" w:pos="1440"/>
+        </w:tabs>
+        <w:ind w:left="1440" w:hanging="360"/>
+      </w:pPr>
+    </w:lvl>
+    <w:lvl w:ilvl="2" w:tentative="1">
+      <w:start w:val="1"/>
+      <w:numFmt w:val="bullet"/>
+      <w:lvlText w:val=""/>
+      <w:lvlJc w:val="left"/>
+      <w:pPr>
+        <w:tabs>
+          <w:tab w:val="num" w:pos="2160"/>
+        </w:tabs>
+        <w:ind w:left="2160" w:hanging="360"/>
+      </w:pPr>
+      <w:rPr>
+        <w:rFonts w:ascii="Wingdings" w:hAnsi="Wingdings" w:hint="default"/>
+        <w:sz w:val="20"/>
+      </w:rPr>
+    </w:lvl>
+    <w:lvl w:ilvl="3" w:tentative="1">
+      <w:start w:val="1"/>
+      <w:numFmt w:val="bullet"/>
+      <w:lvlText w:val=""/>
+      <w:lvlJc w:val="left"/>
+      <w:pPr>
+        <w:tabs>
+          <w:tab w:val="num" w:pos="2880"/>
+        </w:tabs>
+        <w:ind w:left="2880" w:hanging="360"/>
+      </w:pPr>
+      <w:rPr>
+        <w:rFonts w:ascii="Wingdings" w:hAnsi="Wingdings" w:hint="default"/>
+        <w:sz w:val="20"/>
+      </w:rPr>
+    </w:lvl>
+    <w:lvl w:ilvl="4" w:tentative="1">
+      <w:start w:val="1"/>
+      <w:numFmt w:val="bullet"/>
+      <w:lvlText w:val=""/>
+      <w:lvlJc w:val="left"/>
+      <w:pPr>
+        <w:tabs>
+          <w:tab w:val="num" w:pos="3600"/>
+        </w:tabs>
+        <w:ind w:left="3600" w:hanging="360"/>
+      </w:pPr>
+      <w:rPr>
+        <w:rFonts w:ascii="Wingdings" w:hAnsi="Wingdings" w:hint="default"/>
+        <w:sz w:val="20"/>
+      </w:rPr>
+    </w:lvl>
+    <w:lvl w:ilvl="5" w:tentative="1">
+      <w:start w:val="1"/>
+      <w:numFmt w:val="bullet"/>
+      <w:lvlText w:val=""/>
+      <w:lvlJc w:val="left"/>
+      <w:pPr>
+        <w:tabs>
+          <w:tab w:val="num" w:pos="4320"/>
+        </w:tabs>
+        <w:ind w:left="4320" w:hanging="360"/>
+      </w:pPr>
+      <w:rPr>
+        <w:rFonts w:ascii="Wingdings" w:hAnsi="Wingdings" w:hint="default"/>
+        <w:sz w:val="20"/>
+      </w:rPr>
+    </w:lvl>
+    <w:lvl w:ilvl="6" w:tentative="1">
+      <w:start w:val="1"/>
+      <w:numFmt w:val="bullet"/>
+      <w:lvlText w:val=""/>
+      <w:lvlJc w:val="left"/>
+      <w:pPr>
+        <w:tabs>
+          <w:tab w:val="num" w:pos="5040"/>
+        </w:tabs>
+        <w:ind w:left="5040" w:hanging="360"/>
+      </w:pPr>
+      <w:rPr>
+        <w:rFonts w:ascii="Wingdings" w:hAnsi="Wingdings" w:hint="default"/>
+        <w:sz w:val="20"/>
+      </w:rPr>
+    </w:lvl>
+    <w:lvl w:ilvl="7" w:tentative="1">
+      <w:start w:val="1"/>
+      <w:numFmt w:val="bullet"/>
+      <w:lvlText w:val=""/>
+      <w:lvlJc w:val="left"/>
+      <w:pPr>
+        <w:tabs>
+          <w:tab w:val="num" w:pos="5760"/>
+        </w:tabs>
+        <w:ind w:left="5760" w:hanging="360"/>
+      </w:pPr>
+      <w:rPr>
+        <w:rFonts w:ascii="Wingdings" w:hAnsi="Wingdings" w:hint="default"/>
+        <w:sz w:val="20"/>
+      </w:rPr>
+    </w:lvl>
+    <w:lvl w:ilvl="8" w:tentative="1">
+      <w:start w:val="1"/>
+      <w:numFmt w:val="bullet"/>
+      <w:lvlText w:val=""/>
+      <w:lvlJc w:val="left"/>
+      <w:pPr>
+        <w:tabs>
+          <w:tab w:val="num" w:pos="6480"/>
+        </w:tabs>
+        <w:ind w:left="6480" w:hanging="360"/>
+      </w:pPr>
+      <w:rPr>
+        <w:rFonts w:ascii="Wingdings" w:hAnsi="Wingdings" w:hint="default"/>
+        <w:sz w:val="20"/>
+      </w:rPr>
+    </w:lvl>
+  </w:abstractNum>
+  <w:abstractNum w:abstractNumId="5" w15:restartNumberingAfterBreak="0">
     <w:nsid w:val="69873F1F"/>
     <w:multiLevelType w:val="multilevel"/>
     <w:tmpl w:val="80303CA6"/>
@@ -1213,16 +1923,22 @@
     </w:lvl>
   </w:abstractNum>
   <w:num w:numId="1" w16cid:durableId="517424461">
+    <w:abstractNumId w:val="5"/>
+  </w:num>
+  <w:num w:numId="2" w16cid:durableId="1074279782">
     <w:abstractNumId w:val="3"/>
   </w:num>
-  <w:num w:numId="2" w16cid:durableId="1074279782">
+  <w:num w:numId="3" w16cid:durableId="126624931">
     <w:abstractNumId w:val="2"/>
-  </w:num>
-  <w:num w:numId="3" w16cid:durableId="126624931">
-    <w:abstractNumId w:val="1"/>
   </w:num>
   <w:num w:numId="4" w16cid:durableId="707099788">
     <w:abstractNumId w:val="0"/>
+  </w:num>
+  <w:num w:numId="5" w16cid:durableId="1158959204">
+    <w:abstractNumId w:val="1"/>
+  </w:num>
+  <w:num w:numId="6" w16cid:durableId="1877891816">
+    <w:abstractNumId w:val="4"/>
   </w:num>
 </w:numbering>
 </file>
@@ -1830,7 +2546,6 @@
   <w:style w:type="character" w:default="1" w:styleId="Policepardfaut">
     <w:name w:val="Default Paragraph Font"/>
     <w:uiPriority w:val="1"/>
-    <w:semiHidden/>
     <w:unhideWhenUsed/>
   </w:style>
   <w:style w:type="table" w:default="1" w:styleId="TableauNormal">

</xml_diff>